<commit_message>
Refactoring de la logique qui gere les phases de vol
</commit_message>
<xml_diff>
--- a/Documentation/Verification_procedure.docx
+++ b/Documentation/Verification_procedure.docx
@@ -38,9 +38,15 @@
         <w:pStyle w:val="Paragraphedeliste"/>
         <w:ind w:left="360"/>
       </w:pPr>
-      <w:proofErr w:type="spellStart"/>
-      <w:r>
-        <w:t>Manual</w:t>
+      <w:r>
+        <w:t xml:space="preserve">Switch in </w:t>
+      </w:r>
+      <w:proofErr w:type="spellStart"/>
+      <w:r>
+        <w:t>m</w:t>
+      </w:r>
+      <w:r>
+        <w:t>anual</w:t>
       </w:r>
       <w:proofErr w:type="spellEnd"/>
       <w:r>
@@ -177,6 +183,68 @@
         <w:t>activated</w:t>
       </w:r>
       <w:proofErr w:type="spellEnd"/>
+      <w:r>
+        <w:rPr>
+          <w:b/>
+        </w:rPr>
+        <w:t xml:space="preserve"> (</w:t>
+      </w:r>
+      <w:proofErr w:type="spellStart"/>
+      <w:r>
+        <w:rPr>
+          <w:b/>
+        </w:rPr>
+        <w:t>means</w:t>
+      </w:r>
+      <w:proofErr w:type="spellEnd"/>
+      <w:r>
+        <w:rPr>
+          <w:b/>
+        </w:rPr>
+        <w:t xml:space="preserve"> </w:t>
+      </w:r>
+      <w:proofErr w:type="spellStart"/>
+      <w:r>
+        <w:rPr>
+          <w:b/>
+        </w:rPr>
+        <w:t>that</w:t>
+      </w:r>
+      <w:proofErr w:type="spellEnd"/>
+      <w:r>
+        <w:rPr>
+          <w:b/>
+        </w:rPr>
+        <w:t xml:space="preserve"> </w:t>
+      </w:r>
+      <w:proofErr w:type="spellStart"/>
+      <w:r>
+        <w:rPr>
+          <w:b/>
+        </w:rPr>
+        <w:t>we</w:t>
+      </w:r>
+      <w:proofErr w:type="spellEnd"/>
+      <w:r>
+        <w:rPr>
+          <w:b/>
+        </w:rPr>
+        <w:t xml:space="preserve"> are in </w:t>
+      </w:r>
+      <w:proofErr w:type="spellStart"/>
+      <w:r>
+        <w:rPr>
+          <w:b/>
+        </w:rPr>
+        <w:t>stabilized</w:t>
+      </w:r>
+      <w:proofErr w:type="spellEnd"/>
+      <w:r>
+        <w:rPr>
+          <w:b/>
+        </w:rPr>
+        <w:t xml:space="preserve"> mode)</w:t>
+      </w:r>
     </w:p>
     <w:p>
       <w:pPr>
@@ -342,6 +410,68 @@
         <w:t>activated</w:t>
       </w:r>
       <w:proofErr w:type="spellEnd"/>
+      <w:r>
+        <w:rPr>
+          <w:b/>
+        </w:rPr>
+        <w:t xml:space="preserve"> (</w:t>
+      </w:r>
+      <w:proofErr w:type="spellStart"/>
+      <w:r>
+        <w:rPr>
+          <w:b/>
+        </w:rPr>
+        <w:t>means</w:t>
+      </w:r>
+      <w:proofErr w:type="spellEnd"/>
+      <w:r>
+        <w:rPr>
+          <w:b/>
+        </w:rPr>
+        <w:t xml:space="preserve"> </w:t>
+      </w:r>
+      <w:proofErr w:type="spellStart"/>
+      <w:r>
+        <w:rPr>
+          <w:b/>
+        </w:rPr>
+        <w:t>that</w:t>
+      </w:r>
+      <w:proofErr w:type="spellEnd"/>
+      <w:r>
+        <w:rPr>
+          <w:b/>
+        </w:rPr>
+        <w:t xml:space="preserve"> </w:t>
+      </w:r>
+      <w:proofErr w:type="spellStart"/>
+      <w:r>
+        <w:rPr>
+          <w:b/>
+        </w:rPr>
+        <w:t>we</w:t>
+      </w:r>
+      <w:proofErr w:type="spellEnd"/>
+      <w:r>
+        <w:rPr>
+          <w:b/>
+        </w:rPr>
+        <w:t xml:space="preserve"> are in </w:t>
+      </w:r>
+      <w:proofErr w:type="spellStart"/>
+      <w:r>
+        <w:rPr>
+          <w:b/>
+        </w:rPr>
+        <w:t>stabilized</w:t>
+      </w:r>
+      <w:proofErr w:type="spellEnd"/>
+      <w:r>
+        <w:rPr>
+          <w:b/>
+        </w:rPr>
+        <w:t xml:space="preserve"> mode)</w:t>
+      </w:r>
     </w:p>
     <w:p>
       <w:pPr>
@@ -354,17 +484,6 @@
         <w:pStyle w:val="Paragraphedeliste"/>
         <w:ind w:left="648"/>
       </w:pPr>
-      <w:r>
-        <w:t xml:space="preserve">Switch to </w:t>
-      </w:r>
-      <w:proofErr w:type="spellStart"/>
-      <w:r>
-        <w:t>manual</w:t>
-      </w:r>
-      <w:proofErr w:type="spellEnd"/>
-      <w:r>
-        <w:t xml:space="preserve"> mode. </w:t>
-      </w:r>
       <w:r>
         <w:t xml:space="preserve">Set </w:t>
       </w:r>
@@ -595,7 +714,7 @@
     <w:p>
       <w:pPr>
         <w:pStyle w:val="Paragraphedeliste"/>
-        <w:ind w:left="372" w:firstLine="348"/>
+        <w:ind w:left="648"/>
         <w:rPr>
           <w:b/>
         </w:rPr>
@@ -664,6 +783,68 @@
         <w:t>activated</w:t>
       </w:r>
       <w:proofErr w:type="spellEnd"/>
+      <w:r>
+        <w:rPr>
+          <w:b/>
+        </w:rPr>
+        <w:t xml:space="preserve"> (</w:t>
+      </w:r>
+      <w:proofErr w:type="spellStart"/>
+      <w:r>
+        <w:rPr>
+          <w:b/>
+        </w:rPr>
+        <w:t>means</w:t>
+      </w:r>
+      <w:proofErr w:type="spellEnd"/>
+      <w:r>
+        <w:rPr>
+          <w:b/>
+        </w:rPr>
+        <w:t xml:space="preserve"> </w:t>
+      </w:r>
+      <w:proofErr w:type="spellStart"/>
+      <w:r>
+        <w:rPr>
+          <w:b/>
+        </w:rPr>
+        <w:t>that</w:t>
+      </w:r>
+      <w:proofErr w:type="spellEnd"/>
+      <w:r>
+        <w:rPr>
+          <w:b/>
+        </w:rPr>
+        <w:t xml:space="preserve"> </w:t>
+      </w:r>
+      <w:proofErr w:type="spellStart"/>
+      <w:r>
+        <w:rPr>
+          <w:b/>
+        </w:rPr>
+        <w:t>we</w:t>
+      </w:r>
+      <w:proofErr w:type="spellEnd"/>
+      <w:r>
+        <w:rPr>
+          <w:b/>
+        </w:rPr>
+        <w:t xml:space="preserve"> are in </w:t>
+      </w:r>
+      <w:proofErr w:type="spellStart"/>
+      <w:r>
+        <w:rPr>
+          <w:b/>
+        </w:rPr>
+        <w:t>stabilized</w:t>
+      </w:r>
+      <w:proofErr w:type="spellEnd"/>
+      <w:r>
+        <w:rPr>
+          <w:b/>
+        </w:rPr>
+        <w:t xml:space="preserve"> mode)</w:t>
+      </w:r>
     </w:p>
     <w:p>
       <w:pPr>
@@ -812,17 +993,6 @@
       </w:pPr>
       <w:r>
         <w:t xml:space="preserve"> </w:t>
-      </w:r>
-      <w:r>
-        <w:t xml:space="preserve">Switch to </w:t>
-      </w:r>
-      <w:proofErr w:type="spellStart"/>
-      <w:r>
-        <w:t>stabilized</w:t>
-      </w:r>
-      <w:proofErr w:type="spellEnd"/>
-      <w:r>
-        <w:t xml:space="preserve"> mode. </w:t>
       </w:r>
       <w:proofErr w:type="spellStart"/>
       <w:r>
@@ -1248,13 +1418,8 @@
         <w:t xml:space="preserve"> </w:t>
       </w:r>
       <w:r>
-        <w:t xml:space="preserve">Altitude </w:t>
-      </w:r>
-      <w:proofErr w:type="spellStart"/>
-      <w:r>
-        <w:t>sensor</w:t>
-      </w:r>
-      <w:proofErr w:type="spellEnd"/>
+        <w:t>Lidar</w:t>
+      </w:r>
       <w:r>
         <w:t xml:space="preserve"> </w:t>
       </w:r>
@@ -1399,13 +1564,9 @@
     </w:p>
     <w:p>
       <w:pPr>
-        <w:ind w:left="708"/>
-      </w:pPr>
-    </w:p>
-    <w:p>
-      <w:r>
-        <w:br w:type="page"/>
-      </w:r>
+        <w:pStyle w:val="Paragraphedeliste"/>
+        <w:ind w:left="1224"/>
+      </w:pPr>
     </w:p>
     <w:p>
       <w:pPr>

</xml_diff>

<commit_message>
Gestion des flags de test Permet maintenant de jouer entre manual et stabilized
</commit_message>
<xml_diff>
--- a/Documentation/Verification_procedure.docx
+++ b/Documentation/Verification_procedure.docx
@@ -1709,20 +1709,6 @@
         <w:rPr>
           <w:b/>
         </w:rPr>
-        <w:t>only</w:t>
-      </w:r>
-      <w:proofErr w:type="spellEnd"/>
-      <w:r>
-        <w:rPr>
-          <w:b/>
-        </w:rPr>
-        <w:t xml:space="preserve"> </w:t>
-      </w:r>
-      <w:proofErr w:type="spellStart"/>
-      <w:r>
-        <w:rPr>
-          <w:b/>
-        </w:rPr>
         <w:t>with</w:t>
       </w:r>
       <w:proofErr w:type="spellEnd"/>
@@ -1731,6 +1717,26 @@
           <w:b/>
         </w:rPr>
         <w:t xml:space="preserve"> the </w:t>
+      </w:r>
+      <w:proofErr w:type="spellStart"/>
+      <w:r>
+        <w:rPr>
+          <w:b/>
+        </w:rPr>
+        <w:t>TestGains</w:t>
+      </w:r>
+      <w:proofErr w:type="spellEnd"/>
+      <w:r>
+        <w:rPr>
+          <w:b/>
+        </w:rPr>
+        <w:t xml:space="preserve"> </w:t>
+      </w:r>
+      <w:r>
+        <w:rPr>
+          <w:b/>
+        </w:rPr>
+        <w:t xml:space="preserve"> and </w:t>
       </w:r>
       <w:proofErr w:type="spellStart"/>
       <w:r>
@@ -2879,9 +2885,12 @@
           <w:numId w:val="1"/>
         </w:numPr>
       </w:pPr>
-      <w:proofErr w:type="spellStart"/>
       <w:r>
         <w:lastRenderedPageBreak/>
+        <w:t xml:space="preserve"> </w:t>
+      </w:r>
+      <w:proofErr w:type="spellStart"/>
+      <w:r>
         <w:t>Stabilized</w:t>
       </w:r>
       <w:proofErr w:type="spellEnd"/>
@@ -5590,7 +5599,7 @@
 </file>
 
 <file path=customXml/itemProps1.xml><?xml version="1.0" encoding="utf-8"?>
-<ds:datastoreItem xmlns:ds="http://schemas.openxmlformats.org/officeDocument/2006/customXml" ds:itemID="{9B0DB678-D00C-4982-8B31-C1E53EBD5B1B}">
+<ds:datastoreItem xmlns:ds="http://schemas.openxmlformats.org/officeDocument/2006/customXml" ds:itemID="{37AC1B10-8983-4627-B6A8-665A6D26DCBC}">
   <ds:schemaRefs>
     <ds:schemaRef ds:uri="http://schemas.openxmlformats.org/officeDocument/2006/bibliography"/>
   </ds:schemaRefs>

</xml_diff>

<commit_message>
Augmentation gains controle d'altitude
</commit_message>
<xml_diff>
--- a/Documentation/Verification_procedure.docx
+++ b/Documentation/Verification_procedure.docx
@@ -405,7 +405,10 @@
         <w:ind w:left="1584"/>
       </w:pPr>
       <w:r>
-        <w:t>Modify the target altitude to obtain target_altitude – plane_altitude = 50cm. Then check that throttle = throttle_offset + 2 * AircraftMass / (100 * MaxThrust) * zkp * vzkp * acczkp * 50</w:t>
+        <w:t xml:space="preserve">Modify the target altitude to obtain target_altitude – plane_altitude = 50cm. Then check that throttle = throttle_offset + 2 * AircraftMass / (100 * MaxThrust) * zkp * vzkp * acczkp * </w:t>
+      </w:r>
+      <w:r>
+        <w:t>17</w:t>
       </w:r>
     </w:p>
     <w:p>
@@ -414,10 +417,34 @@
         <w:ind w:left="1584"/>
       </w:pPr>
       <w:r>
-        <w:t>For zkp = 9 ; vzkp = 4.8 ; acczkp = 0.6, then throttle = throttle_offset + 810</w:t>
-      </w:r>
-      <w:r>
-        <w:t xml:space="preserve"> = 1635</w:t>
+        <w:t xml:space="preserve">For zkp = </w:t>
+      </w:r>
+      <w:r>
+        <w:t>12.6</w:t>
+      </w:r>
+      <w:r>
+        <w:t xml:space="preserve"> ; vzkp = </w:t>
+      </w:r>
+      <w:r>
+        <w:t>6.7</w:t>
+      </w:r>
+      <w:r>
+        <w:t xml:space="preserve"> ; acczkp = </w:t>
+      </w:r>
+      <w:r>
+        <w:t>0.84</w:t>
+      </w:r>
+      <w:r>
+        <w:t xml:space="preserve">, then throttle = throttle_offset + </w:t>
+      </w:r>
+      <w:r>
+        <w:t>740</w:t>
+      </w:r>
+      <w:r>
+        <w:t xml:space="preserve"> = 1</w:t>
+      </w:r>
+      <w:r>
+        <w:t>365</w:t>
       </w:r>
     </w:p>
     <w:p>
@@ -456,6 +483,7 @@
         <w:ind w:left="1224"/>
       </w:pPr>
       <w:r>
+        <w:lastRenderedPageBreak/>
         <w:t>Check that sonar altitude is close to lidar altitude.</w:t>
       </w:r>
     </w:p>
@@ -465,7 +493,6 @@
         <w:ind w:left="1224"/>
       </w:pPr>
       <w:r>
-        <w:lastRenderedPageBreak/>
         <w:t>Mask the lidar with your hand. Check that the altitude is now determined by the sonar and that the altitude and the throttle behave smoothly during the transition.</w:t>
       </w:r>
     </w:p>
@@ -892,6 +919,7 @@
         <w:ind w:left="648"/>
       </w:pPr>
       <w:r>
+        <w:lastRenderedPageBreak/>
         <w:t>Test 3 :</w:t>
       </w:r>
     </w:p>
@@ -901,7 +929,6 @@
         <w:ind w:left="648"/>
       </w:pPr>
       <w:r>
-        <w:lastRenderedPageBreak/>
         <w:t>Switch to stabilized mode :</w:t>
       </w:r>
     </w:p>

</xml_diff>

<commit_message>
Modified detection of magnetometer hardware failure
</commit_message>
<xml_diff>
--- a/Documentation/Verification_procedure.docx
+++ b/Documentation/Verification_procedure.docx
@@ -405,7 +405,13 @@
         <w:ind w:left="1584"/>
       </w:pPr>
       <w:r>
-        <w:t xml:space="preserve">Modify the target altitude to obtain target_altitude – plane_altitude = 50cm. Then check that throttle = throttle_offset + 2 * AircraftMass / (100 * MaxThrust) * zkp * vzkp * acczkp * </w:t>
+        <w:t xml:space="preserve">Modify the target altitude to obtain target_altitude – plane_altitude = </w:t>
+      </w:r>
+      <w:r>
+        <w:t>17</w:t>
+      </w:r>
+      <w:r>
+        <w:t xml:space="preserve">cm. Then check that throttle = throttle_offset + 2 * AircraftMass / (100 * MaxThrust) * zkp * vzkp * acczkp * </w:t>
       </w:r>
       <w:r>
         <w:t>17</w:t>

</xml_diff>